<commit_message>
AGREGADOS A LA IDEA: 11:37 16/7/2024
</commit_message>
<xml_diff>
--- a/IDEA DE ORIENTACION.docx
+++ b/IDEA DE ORIENTACION.docx
@@ -11,15 +11,35 @@
       <w:r>
         <w:t xml:space="preserve">UN CAJERO AUTOMATICO DE PRODUCTOS DE SUPERMERCADO. SE </w:t>
       </w:r>
-      <w:proofErr w:type="gramStart"/>
       <w:r>
-        <w:t>MOSTRARA</w:t>
+        <w:t>MOSTRARÁ</w:t>
       </w:r>
-      <w:proofErr w:type="gramEnd"/>
       <w:r>
         <w:t xml:space="preserve"> AL USUARIO UNA CANTIDAD DE PRODUCTOS Y ESTE TIENE QUE SELECCIONAR CUALES QUIERE COMPRAR Y LA CANTIDAD. ALGUNOS PRODUCTOS PUEDEN TENER DESCUENTOS EN FUNCION DE LA TEMPORADA (EPOCA ESCOLAR, FERIADOS, NAVIDADES, ETC) ADEMAS DE QUE SE PUEDE HACER UN DESCUENTO AL TOTAL A PAGAR SI EL USUARIO CUENTA CON ALLGUNA MEMBRESIA (TARJETAS). PARA FINALIZAR ENTREGANDO UNA FACTURA CON EL PRECIO TOTAL Y LOS PRODUCTOS COMPRADOS CON SU RESPECTIVA INFORMACION (CODIGO DE PRODUCTO, CANTIDAD, ETC)</w:t>
       </w:r>
     </w:p>
+    <w:p/>
+    <w:p>
+      <w:r>
+        <w:t xml:space="preserve">IDEAS NUEVAS A CONSIDERAR: </w:t>
+      </w:r>
+    </w:p>
+    <w:p>
+      <w:r>
+        <w:t xml:space="preserve">-DEVOLVER EL CAMBIO DEL EFEFCTIVO DADO POR EL USUARIO </w:t>
+      </w:r>
+    </w:p>
+    <w:p>
+      <w:r>
+        <w:t>-IR HACIENDO EL INVENTARIO: RESTAR LOS PRODUCTOS DEL INVENTARIO ORIGINAL Y QUITAR DE LA LISTA DE “PRODUCTOS DISPONIBLES” LOS QUE TENGAN 0</w:t>
+      </w:r>
+    </w:p>
+    <w:p>
+      <w:r>
+        <w:t xml:space="preserve">-MOSTRAR LA CANTIDAD DE PRODUCTOS DEL CARRITO DE COMPRAS </w:t>
+      </w:r>
+    </w:p>
+    <w:p/>
     <w:p>
       <w:pPr>
         <w:rPr>

</xml_diff>